<commit_message>
Re arramged documents / updated files
</commit_message>
<xml_diff>
--- a/Documentation/SRS-1.docx
+++ b/Documentation/SRS-1.docx
@@ -3,11 +3,20 @@
 <w:document xmlns:wpc="http://schemas.microsoft.com/office/word/2010/wordprocessingCanvas" xmlns:cx="http://schemas.microsoft.com/office/drawing/2014/chartex" xmlns:cx1="http://schemas.microsoft.com/office/drawing/2015/9/8/chartex" xmlns:cx2="http://schemas.microsoft.com/office/drawing/2015/10/21/chartex" xmlns:cx3="http://schemas.microsoft.com/office/drawing/2016/5/9/chartex" xmlns:cx4="http://schemas.microsoft.com/office/drawing/2016/5/10/chartex" xmlns:cx5="http://schemas.microsoft.com/office/drawing/2016/5/11/chartex" xmlns:cx6="http://schemas.microsoft.com/office/drawing/2016/5/12/chartex" xmlns:cx7="http://schemas.microsoft.com/office/drawing/2016/5/13/chartex" xmlns:cx8="http://schemas.microsoft.com/office/drawing/2016/5/14/chartex" xmlns:mc="http://schemas.openxmlformats.org/markup-compatibility/2006" xmlns:aink="http://schemas.microsoft.com/office/drawing/2016/ink" xmlns:am3d="http://schemas.microsoft.com/office/drawing/2017/model3d" xmlns:o="urn:schemas-microsoft-com:office:office" xmlns:r="http://schemas.openxmlformats.org/officeDocument/2006/relationships" xmlns:m="http://schemas.openxmlformats.org/officeDocument/2006/math" xmlns:v="urn:schemas-microsoft-com:vml" xmlns:wp14="http://schemas.microsoft.com/office/word/2010/wordprocessingDrawing" xmlns:wp="http://schemas.openxmlformats.org/drawingml/2006/wordprocessingDrawing" xmlns:w10="urn:schemas-microsoft-com:office:word" xmlns:w="http://schemas.openxmlformats.org/wordprocessingml/2006/main" xmlns:w14="http://schemas.microsoft.com/office/word/2010/wordml" xmlns:w15="http://schemas.microsoft.com/office/word/2012/wordml" xmlns:w16cid="http://schemas.microsoft.com/office/word/2016/wordml/cid" xmlns:w16se="http://schemas.microsoft.com/office/word/2015/wordml/symex" xmlns:wpg="http://schemas.microsoft.com/office/word/2010/wordprocessingGroup" xmlns:wpi="http://schemas.microsoft.com/office/word/2010/wordprocessingInk" xmlns:wne="http://schemas.microsoft.com/office/word/2006/wordml" xmlns:wps="http://schemas.microsoft.com/office/word/2010/wordprocessingShape" mc:Ignorable="w14 w15 w16se w16cid wp14">
   <w:body>
     <w:p>
+      <w:pPr>
+        <w:rPr>
+          <w:rFonts w:ascii="Times New Roman" w:eastAsia="Times New Roman" w:hAnsi="Times New Roman" w:cs="Times New Roman"/>
+          <w:sz w:val="22"/>
+          <w:szCs w:val="22"/>
+        </w:rPr>
+      </w:pPr>
       <w:r>
-        <w:t xml:space="preserve">PROJECT NAME: </w:t>
-      </w:r>
-      <w:r>
-        <w:t>Identifying fake news in social media sites</w:t>
+        <w:rPr>
+          <w:rFonts w:ascii="Times New Roman" w:eastAsia="Times New Roman" w:hAnsi="Times New Roman" w:cs="Times New Roman"/>
+          <w:sz w:val="22"/>
+          <w:szCs w:val="22"/>
+        </w:rPr>
+        <w:t>PROJECT NAME: Identifying fake news in social media sites</w:t>
       </w:r>
     </w:p>
     <w:p>
@@ -18,23 +27,54 @@
     <w:p>
       <w:pPr>
         <w:jc w:val="center"/>
+        <w:rPr>
+          <w:rFonts w:ascii="Times New Roman" w:eastAsia="Times New Roman" w:hAnsi="Times New Roman" w:cs="Times New Roman"/>
+          <w:b/>
+          <w:sz w:val="22"/>
+          <w:szCs w:val="22"/>
+        </w:rPr>
+      </w:pPr>
+    </w:p>
+    <w:p>
+      <w:pPr>
+        <w:jc w:val="center"/>
+        <w:rPr>
+          <w:rFonts w:ascii="Times New Roman" w:eastAsia="Times New Roman" w:hAnsi="Times New Roman" w:cs="Times New Roman"/>
+          <w:b/>
+          <w:sz w:val="22"/>
+          <w:szCs w:val="22"/>
+        </w:rPr>
       </w:pPr>
       <w:r>
+        <w:rPr>
+          <w:rFonts w:ascii="Times New Roman" w:eastAsia="Times New Roman" w:hAnsi="Times New Roman" w:cs="Times New Roman"/>
+          <w:b/>
+          <w:sz w:val="22"/>
+          <w:szCs w:val="22"/>
+        </w:rPr>
         <w:t>SOFTWARE REQUIREMENTS SPECIFICATION CHECKLIST</w:t>
       </w:r>
     </w:p>
     <w:tbl>
       <w:tblPr>
-        <w:tblStyle w:val="TableGrid"/>
-        <w:tblW w:w="0" w:type="auto"/>
-        <w:tblLook w:val="04A0" w:firstRow="1" w:lastRow="0" w:firstColumn="1" w:lastColumn="0" w:noHBand="0" w:noVBand="1"/>
+        <w:tblW w:w="9254" w:type="dxa"/>
+        <w:tblBorders>
+          <w:top w:val="single" w:sz="4" w:space="0" w:color="000000"/>
+          <w:left w:val="single" w:sz="4" w:space="0" w:color="000000"/>
+          <w:bottom w:val="single" w:sz="4" w:space="0" w:color="000000"/>
+          <w:right w:val="single" w:sz="4" w:space="0" w:color="000000"/>
+          <w:insideH w:val="single" w:sz="4" w:space="0" w:color="000000"/>
+          <w:insideV w:val="single" w:sz="4" w:space="0" w:color="000000"/>
+        </w:tblBorders>
+        <w:tblLayout w:type="fixed"/>
+        <w:tblLook w:val="0400" w:firstRow="0" w:lastRow="0" w:firstColumn="0" w:lastColumn="0" w:noHBand="0" w:noVBand="1"/>
       </w:tblPr>
       <w:tblGrid>
         <w:gridCol w:w="5665"/>
-        <w:gridCol w:w="1125"/>
-        <w:gridCol w:w="532"/>
-        <w:gridCol w:w="504"/>
-        <w:gridCol w:w="1160"/>
+        <w:gridCol w:w="1250"/>
+        <w:gridCol w:w="617"/>
+        <w:gridCol w:w="516"/>
+        <w:gridCol w:w="1206"/>
       </w:tblGrid>
       <w:tr>
         <w:tc>
@@ -45,7 +85,7 @@
         </w:tc>
         <w:tc>
           <w:tcPr>
-            <w:tcW w:w="1125" w:type="dxa"/>
+            <w:tcW w:w="1250" w:type="dxa"/>
           </w:tcPr>
           <w:p>
             <w:r>
@@ -55,7 +95,7 @@
         </w:tc>
         <w:tc>
           <w:tcPr>
-            <w:tcW w:w="532" w:type="dxa"/>
+            <w:tcW w:w="617" w:type="dxa"/>
           </w:tcPr>
           <w:p>
             <w:r>
@@ -65,7 +105,7 @@
         </w:tc>
         <w:tc>
           <w:tcPr>
-            <w:tcW w:w="504" w:type="dxa"/>
+            <w:tcW w:w="516" w:type="dxa"/>
           </w:tcPr>
           <w:p>
             <w:r>
@@ -75,7 +115,7 @@
         </w:tc>
         <w:tc>
           <w:tcPr>
-            <w:tcW w:w="1160" w:type="dxa"/>
+            <w:tcW w:w="1206" w:type="dxa"/>
           </w:tcPr>
           <w:p>
             <w:r>
@@ -91,22 +131,17 @@
           </w:tcPr>
           <w:p>
             <w:pPr>
-              <w:autoSpaceDE w:val="0"/>
-              <w:autoSpaceDN w:val="0"/>
-              <w:adjustRightInd w:val="0"/>
               <w:rPr>
-                <w:rFonts w:ascii="GillSansStd-Bold" w:hAnsi="GillSansStd-Bold" w:cs="GillSansStd-Bold"/>
+                <w:rFonts w:ascii="Gill Sans" w:eastAsia="Gill Sans" w:hAnsi="Gill Sans" w:cs="Gill Sans"/>
                 <w:b/>
-                <w:bCs/>
                 <w:sz w:val="24"/>
                 <w:szCs w:val="24"/>
               </w:rPr>
             </w:pPr>
             <w:r>
               <w:rPr>
-                <w:rFonts w:ascii="GillSansStd-Bold" w:hAnsi="GillSansStd-Bold" w:cs="GillSansStd-Bold"/>
+                <w:rFonts w:ascii="Gill Sans" w:eastAsia="Gill Sans" w:hAnsi="Gill Sans" w:cs="Gill Sans"/>
                 <w:b/>
-                <w:bCs/>
                 <w:sz w:val="24"/>
                 <w:szCs w:val="24"/>
               </w:rPr>
@@ -115,48 +150,68 @@
           </w:p>
           <w:p>
             <w:pPr>
-              <w:pStyle w:val="ListParagraph"/>
               <w:numPr>
                 <w:ilvl w:val="0"/>
-                <w:numId w:val="3"/>
+                <w:numId w:val="6"/>
               </w:numPr>
-              <w:autoSpaceDE w:val="0"/>
-              <w:autoSpaceDN w:val="0"/>
-              <w:adjustRightInd w:val="0"/>
+              <w:contextualSpacing/>
+            </w:pPr>
+            <w:r>
               <w:rPr>
-                <w:rFonts w:ascii="SabonLTStd-Roman" w:hAnsi="SabonLTStd-Roman" w:cs="SabonLTStd-Roman"/>
+                <w:rFonts w:ascii="EB Garamond" w:eastAsia="EB Garamond" w:hAnsi="EB Garamond" w:cs="EB Garamond"/>
+              </w:rPr>
+              <w:t>The web extension must generate a pop-up whether the clicked link is fake</w:t>
+            </w:r>
+          </w:p>
+          <w:p>
+            <w:pPr>
+              <w:numPr>
+                <w:ilvl w:val="0"/>
+                <w:numId w:val="6"/>
+              </w:numPr>
+              <w:contextualSpacing/>
+            </w:pPr>
+            <w:r>
+              <w:rPr>
+                <w:rFonts w:ascii="EB Garamond" w:eastAsia="EB Garamond" w:hAnsi="EB Garamond" w:cs="EB Garamond"/>
+              </w:rPr>
+              <w:t>The web extension can block fake links</w:t>
+            </w:r>
+          </w:p>
+          <w:p>
+            <w:pPr>
+              <w:ind w:left="720"/>
+              <w:rPr>
+                <w:rFonts w:ascii="EB Garamond" w:eastAsia="EB Garamond" w:hAnsi="EB Garamond" w:cs="EB Garamond"/>
               </w:rPr>
             </w:pPr>
-            <w:r>
-              <w:rPr>
-                <w:rFonts w:ascii="SabonLTStd-Roman" w:hAnsi="SabonLTStd-Roman" w:cs="SabonLTStd-Roman"/>
-              </w:rPr>
-              <w:t>The web extension must generate a pop-up whether the clicked link is fake</w:t>
-            </w:r>
-          </w:p>
+          </w:p>
+        </w:tc>
+        <w:tc>
+          <w:tcPr>
+            <w:tcW w:w="1250" w:type="dxa"/>
+          </w:tcPr>
+          <w:p>
+            <w:r>
+              <w:t>All Group Members</w:t>
+            </w:r>
+          </w:p>
+        </w:tc>
+        <w:tc>
+          <w:tcPr>
+            <w:tcW w:w="617" w:type="dxa"/>
+          </w:tcPr>
           <w:p/>
         </w:tc>
         <w:tc>
           <w:tcPr>
-            <w:tcW w:w="1125" w:type="dxa"/>
+            <w:tcW w:w="516" w:type="dxa"/>
           </w:tcPr>
           <w:p/>
         </w:tc>
         <w:tc>
           <w:tcPr>
-            <w:tcW w:w="532" w:type="dxa"/>
-          </w:tcPr>
-          <w:p/>
-        </w:tc>
-        <w:tc>
-          <w:tcPr>
-            <w:tcW w:w="504" w:type="dxa"/>
-          </w:tcPr>
-          <w:p/>
-        </w:tc>
-        <w:tc>
-          <w:tcPr>
-            <w:tcW w:w="1160" w:type="dxa"/>
+            <w:tcW w:w="1206" w:type="dxa"/>
           </w:tcPr>
           <w:p/>
         </w:tc>
@@ -168,22 +223,17 @@
           </w:tcPr>
           <w:p>
             <w:pPr>
-              <w:autoSpaceDE w:val="0"/>
-              <w:autoSpaceDN w:val="0"/>
-              <w:adjustRightInd w:val="0"/>
               <w:rPr>
-                <w:rFonts w:ascii="GillSansStd-Bold" w:hAnsi="GillSansStd-Bold" w:cs="GillSansStd-Bold"/>
+                <w:rFonts w:ascii="Gill Sans" w:eastAsia="Gill Sans" w:hAnsi="Gill Sans" w:cs="Gill Sans"/>
                 <w:b/>
-                <w:bCs/>
                 <w:sz w:val="24"/>
                 <w:szCs w:val="24"/>
               </w:rPr>
             </w:pPr>
             <w:r>
               <w:rPr>
-                <w:rFonts w:ascii="GillSansStd-Bold" w:hAnsi="GillSansStd-Bold" w:cs="GillSansStd-Bold"/>
+                <w:rFonts w:ascii="Gill Sans" w:eastAsia="Gill Sans" w:hAnsi="Gill Sans" w:cs="Gill Sans"/>
                 <w:b/>
-                <w:bCs/>
                 <w:sz w:val="24"/>
                 <w:szCs w:val="24"/>
               </w:rPr>
@@ -192,14 +242,11 @@
           </w:p>
           <w:p>
             <w:pPr>
-              <w:pStyle w:val="ListParagraph"/>
               <w:numPr>
                 <w:ilvl w:val="0"/>
-                <w:numId w:val="3"/>
+                <w:numId w:val="6"/>
               </w:numPr>
-              <w:autoSpaceDE w:val="0"/>
-              <w:autoSpaceDN w:val="0"/>
-              <w:adjustRightInd w:val="0"/>
+              <w:contextualSpacing/>
             </w:pPr>
             <w:r>
               <w:t>The user must click a link in social media sites for the extension to work</w:t>
@@ -207,34 +254,55 @@
           </w:p>
           <w:p>
             <w:pPr>
-              <w:pStyle w:val="ListParagraph"/>
-              <w:autoSpaceDE w:val="0"/>
-              <w:autoSpaceDN w:val="0"/>
-              <w:adjustRightInd w:val="0"/>
+              <w:numPr>
+                <w:ilvl w:val="0"/>
+                <w:numId w:val="6"/>
+              </w:numPr>
+              <w:contextualSpacing/>
             </w:pPr>
-          </w:p>
-        </w:tc>
-        <w:tc>
-          <w:tcPr>
-            <w:tcW w:w="1125" w:type="dxa"/>
+            <w:r>
+              <w:t>Reported link by the user</w:t>
+            </w:r>
+          </w:p>
+          <w:p>
+            <w:pPr>
+              <w:ind w:left="720"/>
+            </w:pPr>
+          </w:p>
+        </w:tc>
+        <w:tc>
+          <w:tcPr>
+            <w:tcW w:w="1250" w:type="dxa"/>
+          </w:tcPr>
+          <w:p>
+            <w:r>
+              <w:t xml:space="preserve">Marc Nares, </w:t>
+            </w:r>
+            <w:proofErr w:type="spellStart"/>
+            <w:r>
+              <w:t>Aleo</w:t>
+            </w:r>
+            <w:proofErr w:type="spellEnd"/>
+            <w:r>
+              <w:t xml:space="preserve"> De Leon</w:t>
+            </w:r>
+          </w:p>
+        </w:tc>
+        <w:tc>
+          <w:tcPr>
+            <w:tcW w:w="617" w:type="dxa"/>
           </w:tcPr>
           <w:p/>
         </w:tc>
         <w:tc>
           <w:tcPr>
-            <w:tcW w:w="532" w:type="dxa"/>
+            <w:tcW w:w="516" w:type="dxa"/>
           </w:tcPr>
           <w:p/>
         </w:tc>
         <w:tc>
           <w:tcPr>
-            <w:tcW w:w="504" w:type="dxa"/>
-          </w:tcPr>
-          <w:p/>
-        </w:tc>
-        <w:tc>
-          <w:tcPr>
-            <w:tcW w:w="1160" w:type="dxa"/>
+            <w:tcW w:w="1206" w:type="dxa"/>
           </w:tcPr>
           <w:p/>
         </w:tc>
@@ -246,22 +314,17 @@
           </w:tcPr>
           <w:p>
             <w:pPr>
-              <w:autoSpaceDE w:val="0"/>
-              <w:autoSpaceDN w:val="0"/>
-              <w:adjustRightInd w:val="0"/>
               <w:rPr>
-                <w:rFonts w:ascii="GillSansStd-Bold" w:hAnsi="GillSansStd-Bold" w:cs="GillSansStd-Bold"/>
+                <w:rFonts w:ascii="Gill Sans" w:eastAsia="Gill Sans" w:hAnsi="Gill Sans" w:cs="Gill Sans"/>
                 <w:b/>
-                <w:bCs/>
                 <w:sz w:val="24"/>
                 <w:szCs w:val="24"/>
               </w:rPr>
             </w:pPr>
             <w:r>
               <w:rPr>
-                <w:rFonts w:ascii="GillSansStd-Bold" w:hAnsi="GillSansStd-Bold" w:cs="GillSansStd-Bold"/>
+                <w:rFonts w:ascii="Gill Sans" w:eastAsia="Gill Sans" w:hAnsi="Gill Sans" w:cs="Gill Sans"/>
                 <w:b/>
-                <w:bCs/>
                 <w:sz w:val="24"/>
                 <w:szCs w:val="24"/>
               </w:rPr>
@@ -270,43 +333,61 @@
           </w:p>
           <w:p>
             <w:pPr>
-              <w:pStyle w:val="ListParagraph"/>
               <w:numPr>
                 <w:ilvl w:val="0"/>
-                <w:numId w:val="3"/>
+                <w:numId w:val="6"/>
               </w:numPr>
+              <w:contextualSpacing/>
             </w:pPr>
             <w:r>
-              <w:t>The system must save analyzed links for future preference</w:t>
+              <w:t>The system must perform the algorithm for analyzing fake news</w:t>
             </w:r>
           </w:p>
           <w:p>
             <w:pPr>
-              <w:pStyle w:val="ListParagraph"/>
+              <w:numPr>
+                <w:ilvl w:val="0"/>
+                <w:numId w:val="6"/>
+              </w:numPr>
+              <w:contextualSpacing/>
             </w:pPr>
-          </w:p>
-        </w:tc>
-        <w:tc>
-          <w:tcPr>
-            <w:tcW w:w="1125" w:type="dxa"/>
+            <w:r>
+              <w:t>The system must save analyzed links in database for future preference</w:t>
+            </w:r>
+          </w:p>
+          <w:p>
+            <w:pPr>
+              <w:ind w:left="720"/>
+            </w:pPr>
+            <w:bookmarkStart w:id="0" w:name="_GoBack"/>
+            <w:bookmarkEnd w:id="0"/>
+          </w:p>
+        </w:tc>
+        <w:tc>
+          <w:tcPr>
+            <w:tcW w:w="1250" w:type="dxa"/>
+          </w:tcPr>
+          <w:p>
+            <w:r>
+              <w:t>All Group Members</w:t>
+            </w:r>
+          </w:p>
+        </w:tc>
+        <w:tc>
+          <w:tcPr>
+            <w:tcW w:w="617" w:type="dxa"/>
           </w:tcPr>
           <w:p/>
         </w:tc>
         <w:tc>
           <w:tcPr>
-            <w:tcW w:w="532" w:type="dxa"/>
+            <w:tcW w:w="516" w:type="dxa"/>
           </w:tcPr>
           <w:p/>
         </w:tc>
         <w:tc>
           <w:tcPr>
-            <w:tcW w:w="504" w:type="dxa"/>
-          </w:tcPr>
-          <w:p/>
-        </w:tc>
-        <w:tc>
-          <w:tcPr>
-            <w:tcW w:w="1160" w:type="dxa"/>
+            <w:tcW w:w="1206" w:type="dxa"/>
           </w:tcPr>
           <w:p/>
         </w:tc>
@@ -318,24 +399,17 @@
           </w:tcPr>
           <w:p>
             <w:pPr>
-              <w:autoSpaceDE w:val="0"/>
-              <w:autoSpaceDN w:val="0"/>
-              <w:adjustRightInd w:val="0"/>
               <w:rPr>
-                <w:rFonts w:ascii="GillSansStd-Bold" w:hAnsi="GillSansStd-Bold" w:cs="GillSansStd-Bold"/>
+                <w:rFonts w:ascii="Gill Sans" w:eastAsia="Gill Sans" w:hAnsi="Gill Sans" w:cs="Gill Sans"/>
                 <w:b/>
-                <w:bCs/>
-                <w:color w:val="000000"/>
                 <w:sz w:val="24"/>
                 <w:szCs w:val="24"/>
               </w:rPr>
             </w:pPr>
             <w:r>
               <w:rPr>
-                <w:rFonts w:ascii="GillSansStd-Bold" w:hAnsi="GillSansStd-Bold" w:cs="GillSansStd-Bold"/>
+                <w:rFonts w:ascii="Gill Sans" w:eastAsia="Gill Sans" w:hAnsi="Gill Sans" w:cs="Gill Sans"/>
                 <w:b/>
-                <w:bCs/>
-                <w:color w:val="000000"/>
                 <w:sz w:val="24"/>
                 <w:szCs w:val="24"/>
               </w:rPr>
@@ -344,203 +418,192 @@
           </w:p>
           <w:p>
             <w:pPr>
-              <w:autoSpaceDE w:val="0"/>
-              <w:autoSpaceDN w:val="0"/>
-              <w:adjustRightInd w:val="0"/>
+              <w:numPr>
+                <w:ilvl w:val="0"/>
+                <w:numId w:val="7"/>
+              </w:numPr>
+              <w:contextualSpacing/>
+            </w:pPr>
+            <w:r>
               <w:rPr>
-                <w:rFonts w:ascii="GillSansStd-Bold" w:hAnsi="GillSansStd-Bold" w:cs="GillSansStd-Bold"/>
+                <w:rFonts w:ascii="EB Garamond" w:eastAsia="EB Garamond" w:hAnsi="EB Garamond" w:cs="EB Garamond"/>
+              </w:rPr>
+              <w:t>The extension must only work on Chrome Browser.</w:t>
+            </w:r>
+          </w:p>
+          <w:p>
+            <w:pPr>
+              <w:numPr>
+                <w:ilvl w:val="0"/>
+                <w:numId w:val="7"/>
+              </w:numPr>
+              <w:contextualSpacing/>
+            </w:pPr>
+            <w:r>
+              <w:rPr>
+                <w:rFonts w:ascii="EB Garamond" w:eastAsia="EB Garamond" w:hAnsi="EB Garamond" w:cs="EB Garamond"/>
+              </w:rPr>
+              <w:t>The system must only analyze links in social media sites</w:t>
+            </w:r>
+          </w:p>
+          <w:p>
+            <w:pPr>
+              <w:numPr>
+                <w:ilvl w:val="0"/>
+                <w:numId w:val="7"/>
+              </w:numPr>
+              <w:contextualSpacing/>
+            </w:pPr>
+            <w:r>
+              <w:rPr>
+                <w:rFonts w:ascii="EB Garamond" w:eastAsia="EB Garamond" w:hAnsi="EB Garamond" w:cs="EB Garamond"/>
+              </w:rPr>
+              <w:t>The system must analyze the reported link by the user</w:t>
+            </w:r>
+          </w:p>
+          <w:p>
+            <w:pPr>
+              <w:numPr>
+                <w:ilvl w:val="0"/>
+                <w:numId w:val="7"/>
+              </w:numPr>
+              <w:contextualSpacing/>
+            </w:pPr>
+            <w:r>
+              <w:rPr>
+                <w:rFonts w:ascii="EB Garamond" w:eastAsia="EB Garamond" w:hAnsi="EB Garamond" w:cs="EB Garamond"/>
+              </w:rPr>
+              <w:t>Response time must not exceed four seconds.</w:t>
+            </w:r>
+          </w:p>
+          <w:p>
+            <w:pPr>
+              <w:ind w:left="720"/>
+              <w:rPr>
+                <w:rFonts w:ascii="EB Garamond" w:eastAsia="EB Garamond" w:hAnsi="EB Garamond" w:cs="EB Garamond"/>
+              </w:rPr>
+            </w:pPr>
+          </w:p>
+          <w:p>
+            <w:pPr>
+              <w:rPr>
+                <w:rFonts w:ascii="EB Garamond" w:eastAsia="EB Garamond" w:hAnsi="EB Garamond" w:cs="EB Garamond"/>
+              </w:rPr>
+            </w:pPr>
+          </w:p>
+        </w:tc>
+        <w:tc>
+          <w:tcPr>
+            <w:tcW w:w="1250" w:type="dxa"/>
+          </w:tcPr>
+          <w:p>
+            <w:r>
+              <w:t>All Group Members</w:t>
+            </w:r>
+          </w:p>
+        </w:tc>
+        <w:tc>
+          <w:tcPr>
+            <w:tcW w:w="617" w:type="dxa"/>
+          </w:tcPr>
+          <w:p/>
+        </w:tc>
+        <w:tc>
+          <w:tcPr>
+            <w:tcW w:w="516" w:type="dxa"/>
+          </w:tcPr>
+          <w:p/>
+        </w:tc>
+        <w:tc>
+          <w:tcPr>
+            <w:tcW w:w="1206" w:type="dxa"/>
+          </w:tcPr>
+          <w:p/>
+        </w:tc>
+      </w:tr>
+      <w:tr>
+        <w:tc>
+          <w:tcPr>
+            <w:tcW w:w="5665" w:type="dxa"/>
+          </w:tcPr>
+          <w:p>
+            <w:pPr>
+              <w:rPr>
+                <w:rFonts w:ascii="Gill Sans" w:eastAsia="Gill Sans" w:hAnsi="Gill Sans" w:cs="Gill Sans"/>
                 <w:b/>
-                <w:bCs/>
-                <w:color w:val="000000"/>
                 <w:sz w:val="24"/>
                 <w:szCs w:val="24"/>
               </w:rPr>
             </w:pPr>
+            <w:r>
+              <w:rPr>
+                <w:rFonts w:ascii="Gill Sans" w:eastAsia="Gill Sans" w:hAnsi="Gill Sans" w:cs="Gill Sans"/>
+                <w:b/>
+                <w:sz w:val="24"/>
+                <w:szCs w:val="24"/>
+              </w:rPr>
+              <w:t xml:space="preserve">Control </w:t>
+            </w:r>
           </w:p>
           <w:p>
             <w:pPr>
-              <w:pStyle w:val="ListParagraph"/>
               <w:numPr>
                 <w:ilvl w:val="0"/>
-                <w:numId w:val="4"/>
+                <w:numId w:val="8"/>
               </w:numPr>
-              <w:autoSpaceDE w:val="0"/>
-              <w:autoSpaceDN w:val="0"/>
-              <w:adjustRightInd w:val="0"/>
+              <w:contextualSpacing/>
+            </w:pPr>
+            <w:r>
               <w:rPr>
-                <w:rFonts w:ascii="SabonLTStd-Roman" w:hAnsi="SabonLTStd-Roman" w:cs="SabonLTStd-Roman"/>
-                <w:color w:val="000000"/>
+                <w:rFonts w:ascii="EB Garamond" w:eastAsia="EB Garamond" w:hAnsi="EB Garamond" w:cs="EB Garamond"/>
               </w:rPr>
-            </w:pPr>
-            <w:r>
+              <w:t>The system must be installed in the Chrome Browser to be considered as an extension.</w:t>
+            </w:r>
+          </w:p>
+          <w:p>
+            <w:pPr>
               <w:rPr>
-                <w:rFonts w:ascii="SabonLTStd-Roman" w:hAnsi="SabonLTStd-Roman" w:cs="SabonLTStd-Roman"/>
-                <w:color w:val="000000"/>
-              </w:rPr>
-              <w:t xml:space="preserve">The system </w:t>
-            </w:r>
-            <w:r>
-              <w:rPr>
-                <w:rFonts w:ascii="SabonLTStd-Roman" w:hAnsi="SabonLTStd-Roman" w:cs="SabonLTStd-Roman"/>
-                <w:color w:val="000000"/>
-              </w:rPr>
-              <w:t>only supports Chrome Browser.</w:t>
-            </w:r>
-          </w:p>
-          <w:p>
-            <w:pPr>
-              <w:pStyle w:val="ListParagraph"/>
-              <w:numPr>
-                <w:ilvl w:val="0"/>
-                <w:numId w:val="4"/>
-              </w:numPr>
-              <w:autoSpaceDE w:val="0"/>
-              <w:autoSpaceDN w:val="0"/>
-              <w:adjustRightInd w:val="0"/>
-              <w:rPr>
-                <w:rFonts w:ascii="SabonLTStd-Roman" w:hAnsi="SabonLTStd-Roman" w:cs="SabonLTStd-Roman"/>
-                <w:color w:val="000000"/>
-              </w:rPr>
-            </w:pPr>
-            <w:r>
-              <w:rPr>
-                <w:rFonts w:ascii="SabonLTStd-Roman" w:hAnsi="SabonLTStd-Roman" w:cs="SabonLTStd-Roman"/>
-                <w:color w:val="000000"/>
-              </w:rPr>
-              <w:t>Response time must not exceed four seconds.</w:t>
-            </w:r>
-          </w:p>
-          <w:p>
-            <w:pPr>
-              <w:autoSpaceDE w:val="0"/>
-              <w:autoSpaceDN w:val="0"/>
-              <w:adjustRightInd w:val="0"/>
-            </w:pPr>
-            <w:bookmarkStart w:id="0" w:name="_GoBack"/>
-            <w:bookmarkEnd w:id="0"/>
-          </w:p>
-          <w:p>
-            <w:pPr>
-              <w:autoSpaceDE w:val="0"/>
-              <w:autoSpaceDN w:val="0"/>
-              <w:adjustRightInd w:val="0"/>
-              <w:rPr>
-                <w:rFonts w:ascii="SabonLTStd-Roman" w:hAnsi="SabonLTStd-Roman" w:cs="SabonLTStd-Roman"/>
-                <w:color w:val="000000"/>
-              </w:rPr>
-            </w:pPr>
-          </w:p>
-          <w:p>
-            <w:pPr>
-              <w:autoSpaceDE w:val="0"/>
-              <w:autoSpaceDN w:val="0"/>
-              <w:adjustRightInd w:val="0"/>
-              <w:rPr>
-                <w:rFonts w:ascii="GillSansStd-Bold" w:hAnsi="GillSansStd-Bold" w:cs="GillSansStd-Bold"/>
+                <w:rFonts w:ascii="Gill Sans" w:eastAsia="Gill Sans" w:hAnsi="Gill Sans" w:cs="Gill Sans"/>
                 <w:b/>
-                <w:bCs/>
-                <w:color w:val="000000"/>
                 <w:sz w:val="24"/>
                 <w:szCs w:val="24"/>
               </w:rPr>
             </w:pPr>
-            <w:r>
-              <w:rPr>
-                <w:rFonts w:ascii="GillSansStd-Bold" w:hAnsi="GillSansStd-Bold" w:cs="GillSansStd-Bold"/>
-                <w:b/>
-                <w:bCs/>
-                <w:color w:val="000000"/>
-                <w:sz w:val="24"/>
-                <w:szCs w:val="24"/>
-              </w:rPr>
-              <w:t xml:space="preserve">Control </w:t>
-            </w:r>
-          </w:p>
-          <w:p>
-            <w:pPr>
-              <w:autoSpaceDE w:val="0"/>
-              <w:autoSpaceDN w:val="0"/>
-              <w:adjustRightInd w:val="0"/>
-              <w:rPr>
-                <w:rFonts w:ascii="GillSansStd-Bold" w:hAnsi="GillSansStd-Bold" w:cs="GillSansStd-Bold"/>
-                <w:b/>
-                <w:bCs/>
-                <w:color w:val="000000"/>
-                <w:sz w:val="24"/>
-                <w:szCs w:val="24"/>
-              </w:rPr>
-            </w:pPr>
-          </w:p>
-          <w:p>
-            <w:pPr>
-              <w:pStyle w:val="ListParagraph"/>
-              <w:numPr>
-                <w:ilvl w:val="0"/>
-                <w:numId w:val="5"/>
-              </w:numPr>
-              <w:autoSpaceDE w:val="0"/>
-              <w:autoSpaceDN w:val="0"/>
-              <w:adjustRightInd w:val="0"/>
-              <w:rPr>
-                <w:rFonts w:ascii="SabonLTStd-Roman" w:hAnsi="SabonLTStd-Roman" w:cs="SabonLTStd-Roman"/>
-                <w:color w:val="000000"/>
-              </w:rPr>
-            </w:pPr>
-            <w:r>
-              <w:rPr>
-                <w:rFonts w:ascii="SabonLTStd-Roman" w:hAnsi="SabonLTStd-Roman" w:cs="SabonLTStd-Roman"/>
-                <w:color w:val="000000"/>
-              </w:rPr>
-              <w:t xml:space="preserve">The system must </w:t>
-            </w:r>
-            <w:r>
-              <w:rPr>
-                <w:rFonts w:ascii="SabonLTStd-Roman" w:hAnsi="SabonLTStd-Roman" w:cs="SabonLTStd-Roman"/>
-                <w:color w:val="000000"/>
-              </w:rPr>
-              <w:t>be installed in the Chrome Browser to be considered as an extension</w:t>
-            </w:r>
-            <w:r>
-              <w:rPr>
-                <w:rFonts w:ascii="SabonLTStd-Roman" w:hAnsi="SabonLTStd-Roman" w:cs="SabonLTStd-Roman"/>
-                <w:color w:val="000000"/>
-              </w:rPr>
-              <w:t>.</w:t>
-            </w:r>
-          </w:p>
-          <w:p>
-            <w:pPr>
-              <w:autoSpaceDE w:val="0"/>
-              <w:autoSpaceDN w:val="0"/>
-              <w:adjustRightInd w:val="0"/>
-              <w:rPr>
-                <w:rFonts w:ascii="SabonLTStd-Roman" w:hAnsi="SabonLTStd-Roman" w:cs="SabonLTStd-Roman"/>
-                <w:color w:val="000000"/>
-              </w:rPr>
-            </w:pPr>
-          </w:p>
-        </w:tc>
-        <w:tc>
-          <w:tcPr>
-            <w:tcW w:w="1125" w:type="dxa"/>
+          </w:p>
+        </w:tc>
+        <w:tc>
+          <w:tcPr>
+            <w:tcW w:w="1250" w:type="dxa"/>
+          </w:tcPr>
+          <w:p>
+            <w:r>
+              <w:t xml:space="preserve">Marc Nares, </w:t>
+            </w:r>
+            <w:proofErr w:type="spellStart"/>
+            <w:r>
+              <w:t>Aleo</w:t>
+            </w:r>
+            <w:proofErr w:type="spellEnd"/>
+            <w:r>
+              <w:t xml:space="preserve"> De Leon</w:t>
+            </w:r>
+          </w:p>
+        </w:tc>
+        <w:tc>
+          <w:tcPr>
+            <w:tcW w:w="617" w:type="dxa"/>
           </w:tcPr>
           <w:p/>
         </w:tc>
         <w:tc>
           <w:tcPr>
-            <w:tcW w:w="532" w:type="dxa"/>
+            <w:tcW w:w="516" w:type="dxa"/>
           </w:tcPr>
           <w:p/>
         </w:tc>
         <w:tc>
           <w:tcPr>
-            <w:tcW w:w="504" w:type="dxa"/>
-          </w:tcPr>
-          <w:p/>
-        </w:tc>
-        <w:tc>
-          <w:tcPr>
-            <w:tcW w:w="1160" w:type="dxa"/>
+            <w:tcW w:w="1206" w:type="dxa"/>
           </w:tcPr>
           <w:p/>
         </w:tc>
@@ -673,6 +736,119 @@
     </w:lvl>
   </w:abstractNum>
   <w:abstractNum w:abstractNumId="1" w15:restartNumberingAfterBreak="0">
+    <w:nsid w:val="29556888"/>
+    <w:multiLevelType w:val="multilevel"/>
+    <w:tmpl w:val="E14E2510"/>
+    <w:lvl w:ilvl="0">
+      <w:start w:val="1"/>
+      <w:numFmt w:val="bullet"/>
+      <w:lvlText w:val="✓"/>
+      <w:lvlJc w:val="left"/>
+      <w:pPr>
+        <w:ind w:left="720" w:hanging="360"/>
+      </w:pPr>
+      <w:rPr>
+        <w:rFonts w:ascii="Noto Sans Symbols" w:eastAsia="Noto Sans Symbols" w:hAnsi="Noto Sans Symbols" w:cs="Noto Sans Symbols"/>
+      </w:rPr>
+    </w:lvl>
+    <w:lvl w:ilvl="1">
+      <w:start w:val="1"/>
+      <w:numFmt w:val="bullet"/>
+      <w:lvlText w:val="o"/>
+      <w:lvlJc w:val="left"/>
+      <w:pPr>
+        <w:ind w:left="1440" w:hanging="360"/>
+      </w:pPr>
+      <w:rPr>
+        <w:rFonts w:ascii="Courier New" w:eastAsia="Courier New" w:hAnsi="Courier New" w:cs="Courier New"/>
+      </w:rPr>
+    </w:lvl>
+    <w:lvl w:ilvl="2">
+      <w:start w:val="1"/>
+      <w:numFmt w:val="bullet"/>
+      <w:lvlText w:val="▪"/>
+      <w:lvlJc w:val="left"/>
+      <w:pPr>
+        <w:ind w:left="2160" w:hanging="360"/>
+      </w:pPr>
+      <w:rPr>
+        <w:rFonts w:ascii="Noto Sans Symbols" w:eastAsia="Noto Sans Symbols" w:hAnsi="Noto Sans Symbols" w:cs="Noto Sans Symbols"/>
+      </w:rPr>
+    </w:lvl>
+    <w:lvl w:ilvl="3">
+      <w:start w:val="1"/>
+      <w:numFmt w:val="bullet"/>
+      <w:lvlText w:val="●"/>
+      <w:lvlJc w:val="left"/>
+      <w:pPr>
+        <w:ind w:left="2880" w:hanging="360"/>
+      </w:pPr>
+      <w:rPr>
+        <w:rFonts w:ascii="Noto Sans Symbols" w:eastAsia="Noto Sans Symbols" w:hAnsi="Noto Sans Symbols" w:cs="Noto Sans Symbols"/>
+      </w:rPr>
+    </w:lvl>
+    <w:lvl w:ilvl="4">
+      <w:start w:val="1"/>
+      <w:numFmt w:val="bullet"/>
+      <w:lvlText w:val="o"/>
+      <w:lvlJc w:val="left"/>
+      <w:pPr>
+        <w:ind w:left="3600" w:hanging="360"/>
+      </w:pPr>
+      <w:rPr>
+        <w:rFonts w:ascii="Courier New" w:eastAsia="Courier New" w:hAnsi="Courier New" w:cs="Courier New"/>
+      </w:rPr>
+    </w:lvl>
+    <w:lvl w:ilvl="5">
+      <w:start w:val="1"/>
+      <w:numFmt w:val="bullet"/>
+      <w:lvlText w:val="▪"/>
+      <w:lvlJc w:val="left"/>
+      <w:pPr>
+        <w:ind w:left="4320" w:hanging="360"/>
+      </w:pPr>
+      <w:rPr>
+        <w:rFonts w:ascii="Noto Sans Symbols" w:eastAsia="Noto Sans Symbols" w:hAnsi="Noto Sans Symbols" w:cs="Noto Sans Symbols"/>
+      </w:rPr>
+    </w:lvl>
+    <w:lvl w:ilvl="6">
+      <w:start w:val="1"/>
+      <w:numFmt w:val="bullet"/>
+      <w:lvlText w:val="●"/>
+      <w:lvlJc w:val="left"/>
+      <w:pPr>
+        <w:ind w:left="5040" w:hanging="360"/>
+      </w:pPr>
+      <w:rPr>
+        <w:rFonts w:ascii="Noto Sans Symbols" w:eastAsia="Noto Sans Symbols" w:hAnsi="Noto Sans Symbols" w:cs="Noto Sans Symbols"/>
+      </w:rPr>
+    </w:lvl>
+    <w:lvl w:ilvl="7">
+      <w:start w:val="1"/>
+      <w:numFmt w:val="bullet"/>
+      <w:lvlText w:val="o"/>
+      <w:lvlJc w:val="left"/>
+      <w:pPr>
+        <w:ind w:left="5760" w:hanging="360"/>
+      </w:pPr>
+      <w:rPr>
+        <w:rFonts w:ascii="Courier New" w:eastAsia="Courier New" w:hAnsi="Courier New" w:cs="Courier New"/>
+      </w:rPr>
+    </w:lvl>
+    <w:lvl w:ilvl="8">
+      <w:start w:val="1"/>
+      <w:numFmt w:val="bullet"/>
+      <w:lvlText w:val="▪"/>
+      <w:lvlJc w:val="left"/>
+      <w:pPr>
+        <w:ind w:left="6480" w:hanging="360"/>
+      </w:pPr>
+      <w:rPr>
+        <w:rFonts w:ascii="Noto Sans Symbols" w:eastAsia="Noto Sans Symbols" w:hAnsi="Noto Sans Symbols" w:cs="Noto Sans Symbols"/>
+      </w:rPr>
+    </w:lvl>
+  </w:abstractNum>
+  <w:abstractNum w:abstractNumId="2" w15:restartNumberingAfterBreak="0">
     <w:nsid w:val="3374331A"/>
     <w:multiLevelType w:val="hybridMultilevel"/>
     <w:tmpl w:val="75FA631C"/>
@@ -785,7 +961,7 @@
       </w:rPr>
     </w:lvl>
   </w:abstractNum>
-  <w:abstractNum w:abstractNumId="2" w15:restartNumberingAfterBreak="0">
+  <w:abstractNum w:abstractNumId="3" w15:restartNumberingAfterBreak="0">
     <w:nsid w:val="395A6322"/>
     <w:multiLevelType w:val="hybridMultilevel"/>
     <w:tmpl w:val="C5BC4184"/>
@@ -898,7 +1074,7 @@
       </w:rPr>
     </w:lvl>
   </w:abstractNum>
-  <w:abstractNum w:abstractNumId="3" w15:restartNumberingAfterBreak="0">
+  <w:abstractNum w:abstractNumId="4" w15:restartNumberingAfterBreak="0">
     <w:nsid w:val="3BF617E4"/>
     <w:multiLevelType w:val="hybridMultilevel"/>
     <w:tmpl w:val="B39CFE4E"/>
@@ -1011,7 +1187,7 @@
       </w:rPr>
     </w:lvl>
   </w:abstractNum>
-  <w:abstractNum w:abstractNumId="4" w15:restartNumberingAfterBreak="0">
+  <w:abstractNum w:abstractNumId="5" w15:restartNumberingAfterBreak="0">
     <w:nsid w:val="62162B7B"/>
     <w:multiLevelType w:val="hybridMultilevel"/>
     <w:tmpl w:val="A3D81BDC"/>
@@ -1124,20 +1300,255 @@
       </w:rPr>
     </w:lvl>
   </w:abstractNum>
+  <w:abstractNum w:abstractNumId="6" w15:restartNumberingAfterBreak="0">
+    <w:nsid w:val="62C318F9"/>
+    <w:multiLevelType w:val="multilevel"/>
+    <w:tmpl w:val="8454EF1E"/>
+    <w:lvl w:ilvl="0">
+      <w:start w:val="1"/>
+      <w:numFmt w:val="bullet"/>
+      <w:lvlText w:val="✓"/>
+      <w:lvlJc w:val="left"/>
+      <w:pPr>
+        <w:ind w:left="720" w:hanging="360"/>
+      </w:pPr>
+      <w:rPr>
+        <w:rFonts w:ascii="Noto Sans Symbols" w:eastAsia="Noto Sans Symbols" w:hAnsi="Noto Sans Symbols" w:cs="Noto Sans Symbols"/>
+      </w:rPr>
+    </w:lvl>
+    <w:lvl w:ilvl="1">
+      <w:start w:val="1"/>
+      <w:numFmt w:val="bullet"/>
+      <w:lvlText w:val="o"/>
+      <w:lvlJc w:val="left"/>
+      <w:pPr>
+        <w:ind w:left="1440" w:hanging="360"/>
+      </w:pPr>
+      <w:rPr>
+        <w:rFonts w:ascii="Courier New" w:eastAsia="Courier New" w:hAnsi="Courier New" w:cs="Courier New"/>
+      </w:rPr>
+    </w:lvl>
+    <w:lvl w:ilvl="2">
+      <w:start w:val="1"/>
+      <w:numFmt w:val="bullet"/>
+      <w:lvlText w:val="▪"/>
+      <w:lvlJc w:val="left"/>
+      <w:pPr>
+        <w:ind w:left="2160" w:hanging="360"/>
+      </w:pPr>
+      <w:rPr>
+        <w:rFonts w:ascii="Noto Sans Symbols" w:eastAsia="Noto Sans Symbols" w:hAnsi="Noto Sans Symbols" w:cs="Noto Sans Symbols"/>
+      </w:rPr>
+    </w:lvl>
+    <w:lvl w:ilvl="3">
+      <w:start w:val="1"/>
+      <w:numFmt w:val="bullet"/>
+      <w:lvlText w:val="●"/>
+      <w:lvlJc w:val="left"/>
+      <w:pPr>
+        <w:ind w:left="2880" w:hanging="360"/>
+      </w:pPr>
+      <w:rPr>
+        <w:rFonts w:ascii="Noto Sans Symbols" w:eastAsia="Noto Sans Symbols" w:hAnsi="Noto Sans Symbols" w:cs="Noto Sans Symbols"/>
+      </w:rPr>
+    </w:lvl>
+    <w:lvl w:ilvl="4">
+      <w:start w:val="1"/>
+      <w:numFmt w:val="bullet"/>
+      <w:lvlText w:val="o"/>
+      <w:lvlJc w:val="left"/>
+      <w:pPr>
+        <w:ind w:left="3600" w:hanging="360"/>
+      </w:pPr>
+      <w:rPr>
+        <w:rFonts w:ascii="Courier New" w:eastAsia="Courier New" w:hAnsi="Courier New" w:cs="Courier New"/>
+      </w:rPr>
+    </w:lvl>
+    <w:lvl w:ilvl="5">
+      <w:start w:val="1"/>
+      <w:numFmt w:val="bullet"/>
+      <w:lvlText w:val="▪"/>
+      <w:lvlJc w:val="left"/>
+      <w:pPr>
+        <w:ind w:left="4320" w:hanging="360"/>
+      </w:pPr>
+      <w:rPr>
+        <w:rFonts w:ascii="Noto Sans Symbols" w:eastAsia="Noto Sans Symbols" w:hAnsi="Noto Sans Symbols" w:cs="Noto Sans Symbols"/>
+      </w:rPr>
+    </w:lvl>
+    <w:lvl w:ilvl="6">
+      <w:start w:val="1"/>
+      <w:numFmt w:val="bullet"/>
+      <w:lvlText w:val="●"/>
+      <w:lvlJc w:val="left"/>
+      <w:pPr>
+        <w:ind w:left="5040" w:hanging="360"/>
+      </w:pPr>
+      <w:rPr>
+        <w:rFonts w:ascii="Noto Sans Symbols" w:eastAsia="Noto Sans Symbols" w:hAnsi="Noto Sans Symbols" w:cs="Noto Sans Symbols"/>
+      </w:rPr>
+    </w:lvl>
+    <w:lvl w:ilvl="7">
+      <w:start w:val="1"/>
+      <w:numFmt w:val="bullet"/>
+      <w:lvlText w:val="o"/>
+      <w:lvlJc w:val="left"/>
+      <w:pPr>
+        <w:ind w:left="5760" w:hanging="360"/>
+      </w:pPr>
+      <w:rPr>
+        <w:rFonts w:ascii="Courier New" w:eastAsia="Courier New" w:hAnsi="Courier New" w:cs="Courier New"/>
+      </w:rPr>
+    </w:lvl>
+    <w:lvl w:ilvl="8">
+      <w:start w:val="1"/>
+      <w:numFmt w:val="bullet"/>
+      <w:lvlText w:val="▪"/>
+      <w:lvlJc w:val="left"/>
+      <w:pPr>
+        <w:ind w:left="6480" w:hanging="360"/>
+      </w:pPr>
+      <w:rPr>
+        <w:rFonts w:ascii="Noto Sans Symbols" w:eastAsia="Noto Sans Symbols" w:hAnsi="Noto Sans Symbols" w:cs="Noto Sans Symbols"/>
+      </w:rPr>
+    </w:lvl>
+  </w:abstractNum>
+  <w:abstractNum w:abstractNumId="7" w15:restartNumberingAfterBreak="0">
+    <w:nsid w:val="7BD43955"/>
+    <w:multiLevelType w:val="multilevel"/>
+    <w:tmpl w:val="695ED560"/>
+    <w:lvl w:ilvl="0">
+      <w:start w:val="1"/>
+      <w:numFmt w:val="bullet"/>
+      <w:lvlText w:val="✓"/>
+      <w:lvlJc w:val="left"/>
+      <w:pPr>
+        <w:ind w:left="720" w:hanging="360"/>
+      </w:pPr>
+      <w:rPr>
+        <w:rFonts w:ascii="Noto Sans Symbols" w:eastAsia="Noto Sans Symbols" w:hAnsi="Noto Sans Symbols" w:cs="Noto Sans Symbols"/>
+      </w:rPr>
+    </w:lvl>
+    <w:lvl w:ilvl="1">
+      <w:start w:val="1"/>
+      <w:numFmt w:val="bullet"/>
+      <w:lvlText w:val="o"/>
+      <w:lvlJc w:val="left"/>
+      <w:pPr>
+        <w:ind w:left="1440" w:hanging="360"/>
+      </w:pPr>
+      <w:rPr>
+        <w:rFonts w:ascii="Courier New" w:eastAsia="Courier New" w:hAnsi="Courier New" w:cs="Courier New"/>
+      </w:rPr>
+    </w:lvl>
+    <w:lvl w:ilvl="2">
+      <w:start w:val="1"/>
+      <w:numFmt w:val="bullet"/>
+      <w:lvlText w:val="▪"/>
+      <w:lvlJc w:val="left"/>
+      <w:pPr>
+        <w:ind w:left="2160" w:hanging="360"/>
+      </w:pPr>
+      <w:rPr>
+        <w:rFonts w:ascii="Noto Sans Symbols" w:eastAsia="Noto Sans Symbols" w:hAnsi="Noto Sans Symbols" w:cs="Noto Sans Symbols"/>
+      </w:rPr>
+    </w:lvl>
+    <w:lvl w:ilvl="3">
+      <w:start w:val="1"/>
+      <w:numFmt w:val="bullet"/>
+      <w:lvlText w:val="●"/>
+      <w:lvlJc w:val="left"/>
+      <w:pPr>
+        <w:ind w:left="2880" w:hanging="360"/>
+      </w:pPr>
+      <w:rPr>
+        <w:rFonts w:ascii="Noto Sans Symbols" w:eastAsia="Noto Sans Symbols" w:hAnsi="Noto Sans Symbols" w:cs="Noto Sans Symbols"/>
+      </w:rPr>
+    </w:lvl>
+    <w:lvl w:ilvl="4">
+      <w:start w:val="1"/>
+      <w:numFmt w:val="bullet"/>
+      <w:lvlText w:val="o"/>
+      <w:lvlJc w:val="left"/>
+      <w:pPr>
+        <w:ind w:left="3600" w:hanging="360"/>
+      </w:pPr>
+      <w:rPr>
+        <w:rFonts w:ascii="Courier New" w:eastAsia="Courier New" w:hAnsi="Courier New" w:cs="Courier New"/>
+      </w:rPr>
+    </w:lvl>
+    <w:lvl w:ilvl="5">
+      <w:start w:val="1"/>
+      <w:numFmt w:val="bullet"/>
+      <w:lvlText w:val="▪"/>
+      <w:lvlJc w:val="left"/>
+      <w:pPr>
+        <w:ind w:left="4320" w:hanging="360"/>
+      </w:pPr>
+      <w:rPr>
+        <w:rFonts w:ascii="Noto Sans Symbols" w:eastAsia="Noto Sans Symbols" w:hAnsi="Noto Sans Symbols" w:cs="Noto Sans Symbols"/>
+      </w:rPr>
+    </w:lvl>
+    <w:lvl w:ilvl="6">
+      <w:start w:val="1"/>
+      <w:numFmt w:val="bullet"/>
+      <w:lvlText w:val="●"/>
+      <w:lvlJc w:val="left"/>
+      <w:pPr>
+        <w:ind w:left="5040" w:hanging="360"/>
+      </w:pPr>
+      <w:rPr>
+        <w:rFonts w:ascii="Noto Sans Symbols" w:eastAsia="Noto Sans Symbols" w:hAnsi="Noto Sans Symbols" w:cs="Noto Sans Symbols"/>
+      </w:rPr>
+    </w:lvl>
+    <w:lvl w:ilvl="7">
+      <w:start w:val="1"/>
+      <w:numFmt w:val="bullet"/>
+      <w:lvlText w:val="o"/>
+      <w:lvlJc w:val="left"/>
+      <w:pPr>
+        <w:ind w:left="5760" w:hanging="360"/>
+      </w:pPr>
+      <w:rPr>
+        <w:rFonts w:ascii="Courier New" w:eastAsia="Courier New" w:hAnsi="Courier New" w:cs="Courier New"/>
+      </w:rPr>
+    </w:lvl>
+    <w:lvl w:ilvl="8">
+      <w:start w:val="1"/>
+      <w:numFmt w:val="bullet"/>
+      <w:lvlText w:val="▪"/>
+      <w:lvlJc w:val="left"/>
+      <w:pPr>
+        <w:ind w:left="6480" w:hanging="360"/>
+      </w:pPr>
+      <w:rPr>
+        <w:rFonts w:ascii="Noto Sans Symbols" w:eastAsia="Noto Sans Symbols" w:hAnsi="Noto Sans Symbols" w:cs="Noto Sans Symbols"/>
+      </w:rPr>
+    </w:lvl>
+  </w:abstractNum>
   <w:num w:numId="1">
+    <w:abstractNumId w:val="3"/>
+  </w:num>
+  <w:num w:numId="2">
     <w:abstractNumId w:val="2"/>
   </w:num>
-  <w:num w:numId="2">
-    <w:abstractNumId w:val="1"/>
-  </w:num>
   <w:num w:numId="3">
-    <w:abstractNumId w:val="3"/>
+    <w:abstractNumId w:val="4"/>
   </w:num>
   <w:num w:numId="4">
     <w:abstractNumId w:val="0"/>
   </w:num>
   <w:num w:numId="5">
-    <w:abstractNumId w:val="4"/>
+    <w:abstractNumId w:val="5"/>
+  </w:num>
+  <w:num w:numId="6">
+    <w:abstractNumId w:val="6"/>
+  </w:num>
+  <w:num w:numId="7">
+    <w:abstractNumId w:val="7"/>
+  </w:num>
+  <w:num w:numId="8">
+    <w:abstractNumId w:val="1"/>
   </w:num>
 </w:numbering>
 </file>
@@ -1314,7 +1725,7 @@
     <w:lsdException w:name="Table Web 2" w:semiHidden="1" w:unhideWhenUsed="1"/>
     <w:lsdException w:name="Table Web 3" w:semiHidden="1" w:unhideWhenUsed="1"/>
     <w:lsdException w:name="Balloon Text" w:semiHidden="1" w:unhideWhenUsed="1"/>
-    <w:lsdException w:name="Table Grid" w:semiHidden="1" w:uiPriority="39" w:unhideWhenUsed="1"/>
+    <w:lsdException w:name="Table Grid" w:uiPriority="39"/>
     <w:lsdException w:name="Table Theme" w:semiHidden="1" w:unhideWhenUsed="1"/>
     <w:lsdException w:name="Placeholder Text" w:semiHidden="1"/>
     <w:lsdException w:name="No Spacing" w:uiPriority="1" w:qFormat="1"/>
@@ -1538,7 +1949,23 @@
   </w:latentStyles>
   <w:style w:type="paragraph" w:default="1" w:styleId="Normal">
     <w:name w:val="Normal"/>
-    <w:qFormat/>
+    <w:rsid w:val="003E48BA"/>
+    <w:pPr>
+      <w:pBdr>
+        <w:top w:val="nil"/>
+        <w:left w:val="nil"/>
+        <w:bottom w:val="nil"/>
+        <w:right w:val="nil"/>
+        <w:between w:val="nil"/>
+      </w:pBdr>
+      <w:spacing w:after="0" w:line="240" w:lineRule="auto"/>
+    </w:pPr>
+    <w:rPr>
+      <w:rFonts w:ascii="Arial" w:eastAsia="Arial" w:hAnsi="Arial" w:cs="Arial"/>
+      <w:color w:val="000000"/>
+      <w:sz w:val="20"/>
+      <w:szCs w:val="20"/>
+    </w:rPr>
   </w:style>
   <w:style w:type="character" w:default="1" w:styleId="DefaultParagraphFont">
     <w:name w:val="Default Paragraph Font"/>

</xml_diff>